<commit_message>
update temporal tables, figures, taxa groups, color
</commit_message>
<xml_diff>
--- a/Writing/VF_MSc_Spatial_Chapter_June_18_2020.docx
+++ b/Writing/VF_MSc_Spatial_Chapter_June_18_2020.docx
@@ -200,9 +200,45 @@
           <w:color w:val="000000"/>
           <w:lang w:val="en-CA"/>
         </w:rPr>
-        <w:t xml:space="preserve">June </w:t>
-      </w:r>
-      <w:del w:id="0" w:author="Vanessa Fladmark" w:date="2020-06-23T11:48:00Z">
+        <w:t>Ju</w:t>
+      </w:r>
+      <w:ins w:id="0" w:author="Vanessa Fladmark" w:date="2020-07-01T12:08:00Z">
+        <w:r>
+          <w:rPr>
+            <w:rFonts w:eastAsia="Times New Roman" w:cstheme="minorHAnsi"/>
+            <w:color w:val="000000"/>
+            <w:lang w:val="en-CA"/>
+          </w:rPr>
+          <w:t>ly 1</w:t>
+        </w:r>
+        <w:r>
+          <w:rPr>
+            <w:rFonts w:eastAsia="Times New Roman" w:cstheme="minorHAnsi"/>
+            <w:color w:val="000000"/>
+            <w:vertAlign w:val="superscript"/>
+            <w:lang w:val="en-CA"/>
+            <w:rPrChange w:id="1" w:author="Vanessa Fladmark" w:date="2020-07-01T12:08:00Z">
+              <w:rPr>
+                <w:rFonts w:eastAsia="Times New Roman" w:cstheme="minorHAnsi"/>
+                <w:color w:val="000000"/>
+                <w:lang w:val="en-CA"/>
+              </w:rPr>
+            </w:rPrChange>
+          </w:rPr>
+          <w:t>st</w:t>
+        </w:r>
+      </w:ins>
+      <w:del w:id="2" w:author="Vanessa Fladmark" w:date="2020-07-01T12:08:00Z">
+        <w:r>
+          <w:rPr>
+            <w:rFonts w:eastAsia="Times New Roman" w:cstheme="minorHAnsi"/>
+            <w:color w:val="000000"/>
+            <w:lang w:val="en-CA"/>
+          </w:rPr>
+          <w:delText xml:space="preserve">ne </w:delText>
+        </w:r>
+      </w:del>
+      <w:del w:id="3" w:author="Vanessa Fladmark" w:date="2020-06-23T11:48:00Z">
         <w:r>
           <w:rPr>
             <w:rFonts w:eastAsia="Times New Roman" w:cstheme="minorHAnsi"/>
@@ -221,25 +257,6 @@
           <w:delText>th</w:delText>
         </w:r>
       </w:del>
-      <w:ins w:id="1" w:author="Vanessa Fladmark" w:date="2020-06-23T11:48:00Z">
-        <w:r>
-          <w:rPr>
-            <w:rFonts w:eastAsia="Times New Roman" w:cstheme="minorHAnsi"/>
-            <w:color w:val="000000"/>
-            <w:lang w:val="en-CA"/>
-          </w:rPr>
-          <w:t>23</w:t>
-        </w:r>
-        <w:r>
-          <w:rPr>
-            <w:rFonts w:eastAsia="Times New Roman" w:cstheme="minorHAnsi"/>
-            <w:color w:val="000000"/>
-            <w:vertAlign w:val="superscript"/>
-            <w:lang w:val="en-CA"/>
-          </w:rPr>
-          <w:t>rd</w:t>
-        </w:r>
-      </w:ins>
       <w:r>
         <w:rPr>
           <w:rFonts w:eastAsia="Times New Roman" w:cstheme="minorHAnsi"/>
@@ -907,7 +924,7 @@
         </w:rPr>
         <w:t xml:space="preserve"> </w:t>
       </w:r>
-      <w:commentRangeStart w:id="2"/>
+      <w:commentRangeStart w:id="4"/>
       <w:r>
         <w:rPr>
           <w:rFonts w:eastAsia="Times New Roman" w:cstheme="minorHAnsi"/>
@@ -949,12 +966,12 @@
         </w:rPr>
         <w:fldChar w:fldCharType="end"/>
       </w:r>
-      <w:commentRangeEnd w:id="2"/>
+      <w:commentRangeEnd w:id="4"/>
       <w:r>
         <w:rPr>
           <w:rStyle w:val="CommentReference"/>
         </w:rPr>
-        <w:commentReference w:id="2"/>
+        <w:commentReference w:id="4"/>
       </w:r>
       <w:r>
         <w:rPr>
@@ -7729,7 +7746,7 @@
         </w:rPr>
         <w:tab/>
       </w:r>
-      <w:commentRangeStart w:id="3"/>
+      <w:commentRangeStart w:id="5"/>
       <w:r>
         <w:rPr>
           <w:rFonts w:eastAsia="Times New Roman" w:cstheme="minorHAnsi"/>
@@ -7738,12 +7755,12 @@
         </w:rPr>
         <w:t>Overall</w:t>
       </w:r>
-      <w:commentRangeEnd w:id="3"/>
+      <w:commentRangeEnd w:id="5"/>
       <w:r>
         <w:rPr>
           <w:rStyle w:val="CommentReference"/>
         </w:rPr>
-        <w:commentReference w:id="3"/>
+        <w:commentReference w:id="5"/>
       </w:r>
       <w:r>
         <w:rPr>
@@ -8119,7 +8136,7 @@
         </w:rPr>
         <w:t xml:space="preserve"> on nearshore insects, harpacticoids, caprellids and gammarids. </w:t>
       </w:r>
-      <w:commentRangeStart w:id="4"/>
+      <w:commentRangeStart w:id="6"/>
       <w:r>
         <w:rPr>
           <w:rFonts w:eastAsia="Times New Roman" w:cstheme="minorHAnsi"/>
@@ -8128,12 +8145,12 @@
         </w:rPr>
         <w:t>These niche strategies shifted with the foraging intensity</w:t>
       </w:r>
-      <w:commentRangeEnd w:id="4"/>
+      <w:commentRangeEnd w:id="6"/>
       <w:r>
         <w:rPr>
           <w:rStyle w:val="CommentReference"/>
         </w:rPr>
-        <w:commentReference w:id="4"/>
+        <w:commentReference w:id="6"/>
       </w:r>
       <w:r>
         <w:rPr>
@@ -8325,7 +8342,7 @@
         </w:rPr>
         <w:t xml:space="preserve"> prey, whereas pink salmon still fed on nearshore prey and had no empty stomachs at this location. The next site of J06, found the opposite, with no empty chum salmon stomachs feeding on gelatinous prey and empty pink salmon stomachs and unusual prey when food was present. </w:t>
       </w:r>
-      <w:commentRangeStart w:id="5"/>
+      <w:commentRangeStart w:id="7"/>
       <w:r>
         <w:rPr>
           <w:rFonts w:eastAsia="Times New Roman" w:cstheme="minorHAnsi"/>
@@ -8334,12 +8351,12 @@
         </w:rPr>
         <w:t>Thus, salmon species feeding strategies will either be beneficial or detrimental depending on prey availability, and how these relationships could shift over time requires further research.</w:t>
       </w:r>
-      <w:commentRangeEnd w:id="5"/>
+      <w:commentRangeEnd w:id="7"/>
       <w:r>
         <w:rPr>
           <w:rStyle w:val="CommentReference"/>
         </w:rPr>
-        <w:commentReference w:id="5"/>
+        <w:commentReference w:id="7"/>
       </w:r>
     </w:p>
     <w:p>
@@ -9116,7 +9133,7 @@
         </w:rPr>
         <w:t xml:space="preserve"> </w:t>
       </w:r>
-      <w:del w:id="6" w:author="Vanessa Fladmark" w:date="2020-06-23T10:31:00Z">
+      <w:del w:id="8" w:author="Vanessa Fladmark" w:date="2020-06-23T10:31:00Z">
         <w:r>
           <w:rPr>
             <w:rFonts w:eastAsia="Times New Roman" w:cstheme="minorHAnsi"/>
@@ -9142,7 +9159,7 @@
         </w:rPr>
         <w:t xml:space="preserve">has </w:t>
       </w:r>
-      <w:del w:id="7" w:author="Vanessa Fladmark" w:date="2020-06-23T10:31:00Z">
+      <w:del w:id="9" w:author="Vanessa Fladmark" w:date="2020-06-23T10:31:00Z">
         <w:r>
           <w:rPr>
             <w:rFonts w:eastAsia="Times New Roman" w:cstheme="minorHAnsi"/>
@@ -9160,7 +9177,7 @@
         </w:rPr>
         <w:t xml:space="preserve">incredible potential </w:t>
       </w:r>
-      <w:del w:id="8" w:author="Vanessa Fladmark" w:date="2020-06-23T10:31:00Z">
+      <w:del w:id="10" w:author="Vanessa Fladmark" w:date="2020-06-23T10:31:00Z">
         <w:r>
           <w:rPr>
             <w:rFonts w:eastAsia="Times New Roman" w:cstheme="minorHAnsi"/>
@@ -9170,7 +9187,7 @@
           <w:delText>to start</w:delText>
         </w:r>
       </w:del>
-      <w:ins w:id="9" w:author="Vanessa Fladmark" w:date="2020-06-23T10:31:00Z">
+      <w:ins w:id="11" w:author="Vanessa Fladmark" w:date="2020-06-23T10:31:00Z">
         <w:r>
           <w:rPr>
             <w:rFonts w:eastAsia="Times New Roman" w:cstheme="minorHAnsi"/>
@@ -11967,10 +11984,17 @@
         <w:spacing w:line="480" w:lineRule="auto"/>
         <w:ind w:left="480" w:hanging="480"/>
         <w:rPr>
-          <w:rFonts w:eastAsia="Times New Roman" w:cstheme="minorHAnsi"/>
-          <w:color w:val="000000"/>
-          <w:lang w:val="en-CA"/>
-        </w:rPr>
+          <w:ins w:id="12" w:author="Vanessa Fladmark" w:date="2020-07-01T12:06:00Z"/>
+          <w:rFonts w:eastAsia="Times New Roman" w:cstheme="minorHAnsi"/>
+          <w:color w:val="000000"/>
+          <w:lang w:val="en-CA"/>
+        </w:rPr>
+        <w:sectPr>
+          <w:pgSz w:w="12240" w:h="15840"/>
+          <w:pgMar w:top="1440" w:right="1440" w:bottom="1440" w:left="1440" w:header="708" w:footer="708" w:gutter="0"/>
+          <w:cols w:space="708"/>
+          <w:docGrid w:linePitch="360"/>
+        </w:sectPr>
       </w:pPr>
       <w:r>
         <w:rPr>
@@ -11980,6 +12004,21 @@
         </w:rPr>
         <w:fldChar w:fldCharType="end"/>
       </w:r>
+    </w:p>
+    <w:p>
+      <w:pPr>
+        <w:widowControl w:val="0"/>
+        <w:autoSpaceDE w:val="0"/>
+        <w:autoSpaceDN w:val="0"/>
+        <w:adjustRightInd w:val="0"/>
+        <w:spacing w:line="480" w:lineRule="auto"/>
+        <w:ind w:left="480" w:hanging="480"/>
+        <w:rPr>
+          <w:rFonts w:eastAsia="Times New Roman" w:cstheme="minorHAnsi"/>
+          <w:color w:val="000000"/>
+          <w:lang w:val="en-CA"/>
+        </w:rPr>
+      </w:pPr>
     </w:p>
     <w:p>
       <w:pPr>
@@ -12063,9 +12102,9 @@
           <w:lang w:val="en-CA"/>
         </w:rPr>
         <w:drawing>
-          <wp:inline distT="0" distB="0" distL="0" distR="0" wp14:anchorId="293A239D" wp14:editId="286F55BB">
-            <wp:extent cx="6688305" cy="1511300"/>
-            <wp:effectExtent l="0" t="0" r="5080" b="0"/>
+          <wp:inline distT="0" distB="0" distL="0" distR="0" wp14:anchorId="293A239D" wp14:editId="305BE310">
+            <wp:extent cx="8902746" cy="2011680"/>
+            <wp:effectExtent l="0" t="0" r="0" b="0"/>
             <wp:docPr id="10" name="Picture 10"/>
             <wp:cNvGraphicFramePr>
               <a:graphicFrameLocks xmlns:a="http://schemas.openxmlformats.org/drawingml/2006/main" noChangeAspect="1"/>
@@ -12086,7 +12125,7 @@
                   <pic:spPr>
                     <a:xfrm>
                       <a:off x="0" y="0"/>
-                      <a:ext cx="6734054" cy="1521638"/>
+                      <a:ext cx="9057549" cy="2046660"/>
                     </a:xfrm>
                     <a:prstGeom prst="rect">
                       <a:avLst/>
@@ -12103,28 +12142,52 @@
       <w:pPr>
         <w:spacing w:line="480" w:lineRule="auto"/>
         <w:rPr>
+          <w:ins w:id="13" w:author="Vanessa Fladmark" w:date="2020-07-01T12:06:00Z"/>
           <w:rFonts w:eastAsia="Times New Roman" w:cstheme="minorHAnsi"/>
           <w:b/>
           <w:bCs/>
           <w:lang w:val="en-CA"/>
         </w:rPr>
-      </w:pPr>
-    </w:p>
-    <w:p>
-      <w:pPr>
-        <w:spacing w:line="480" w:lineRule="auto"/>
-        <w:rPr>
-          <w:rFonts w:eastAsia="Times New Roman" w:cstheme="minorHAnsi"/>
-          <w:lang w:val="en-CA"/>
-        </w:rPr>
-      </w:pPr>
-      <w:r>
+        <w:sectPr>
+          <w:pgSz w:w="15840" w:h="12240" w:orient="landscape"/>
+          <w:pgMar w:top="1440" w:right="1440" w:bottom="1440" w:left="1440" w:header="708" w:footer="708" w:gutter="0"/>
+          <w:cols w:space="708"/>
+          <w:docGrid w:linePitch="360"/>
+          <w:sectPrChange w:id="14" w:author="Vanessa Fladmark" w:date="2020-07-01T12:06:00Z">
+            <w:sectPr>
+              <w:pgSz w:w="12240" w:h="15840" w:orient="portrait"/>
+              <w:pgMar w:top="1440" w:right="1440" w:bottom="1440" w:left="1440" w:header="708" w:footer="708" w:gutter="0"/>
+            </w:sectPr>
+          </w:sectPrChange>
+        </w:sectPr>
+      </w:pPr>
+    </w:p>
+    <w:p>
+      <w:pPr>
+        <w:spacing w:line="480" w:lineRule="auto"/>
         <w:rPr>
           <w:rFonts w:eastAsia="Times New Roman" w:cstheme="minorHAnsi"/>
           <w:b/>
           <w:bCs/>
           <w:lang w:val="en-CA"/>
         </w:rPr>
+      </w:pPr>
+    </w:p>
+    <w:p>
+      <w:pPr>
+        <w:spacing w:line="480" w:lineRule="auto"/>
+        <w:rPr>
+          <w:rFonts w:eastAsia="Times New Roman" w:cstheme="minorHAnsi"/>
+          <w:lang w:val="en-CA"/>
+        </w:rPr>
+      </w:pPr>
+      <w:r>
+        <w:rPr>
+          <w:rFonts w:eastAsia="Times New Roman" w:cstheme="minorHAnsi"/>
+          <w:b/>
+          <w:bCs/>
+          <w:lang w:val="en-CA"/>
+        </w:rPr>
         <w:t xml:space="preserve">Table 2: </w:t>
       </w:r>
       <w:r>
@@ -12163,9 +12226,9 @@
           <w:lang w:val="en-CA"/>
         </w:rPr>
         <w:drawing>
-          <wp:inline distT="0" distB="0" distL="0" distR="0" wp14:anchorId="607AF6B3" wp14:editId="620301C7">
-            <wp:extent cx="4483100" cy="3335318"/>
-            <wp:effectExtent l="0" t="0" r="0" b="0"/>
+          <wp:inline distT="0" distB="0" distL="0" distR="0" wp14:anchorId="607AF6B3" wp14:editId="2A3D9BA0">
+            <wp:extent cx="6234748" cy="4638502"/>
+            <wp:effectExtent l="0" t="0" r="1270" b="0"/>
             <wp:docPr id="9" name="Picture 9"/>
             <wp:cNvGraphicFramePr>
               <a:graphicFrameLocks xmlns:a="http://schemas.openxmlformats.org/drawingml/2006/main" noChangeAspect="1"/>
@@ -12186,7 +12249,7 @@
                   <pic:spPr>
                     <a:xfrm>
                       <a:off x="0" y="0"/>
-                      <a:ext cx="4528287" cy="3368936"/>
+                      <a:ext cx="6318285" cy="4700651"/>
                     </a:xfrm>
                     <a:prstGeom prst="rect">
                       <a:avLst/>
@@ -12203,30 +12266,44 @@
       <w:pPr>
         <w:spacing w:line="480" w:lineRule="auto"/>
         <w:rPr>
+          <w:ins w:id="15" w:author="Vanessa Fladmark" w:date="2020-07-01T12:07:00Z"/>
           <w:rFonts w:eastAsia="Times New Roman" w:cstheme="minorHAnsi"/>
           <w:b/>
           <w:bCs/>
           <w:lang w:val="en-CA"/>
         </w:rPr>
       </w:pPr>
-    </w:p>
-    <w:p>
-      <w:pPr>
-        <w:spacing w:line="480" w:lineRule="auto"/>
-        <w:rPr>
-          <w:rFonts w:eastAsia="Times New Roman" w:cstheme="minorHAnsi"/>
-          <w:lang w:val="en-CA"/>
-        </w:rPr>
-      </w:pPr>
-      <w:r>
+      <w:ins w:id="16" w:author="Vanessa Fladmark" w:date="2020-07-01T12:07:00Z">
+        <w:r>
+          <w:rPr>
+            <w:rFonts w:eastAsia="Times New Roman" w:cstheme="minorHAnsi"/>
+            <w:b/>
+            <w:bCs/>
+            <w:lang w:val="en-CA"/>
+          </w:rPr>
+          <w:br w:type="page"/>
+        </w:r>
+      </w:ins>
+    </w:p>
+    <w:p>
+      <w:pPr>
+        <w:spacing w:line="480" w:lineRule="auto"/>
         <w:rPr>
           <w:rFonts w:eastAsia="Times New Roman" w:cstheme="minorHAnsi"/>
           <w:b/>
           <w:bCs/>
           <w:lang w:val="en-CA"/>
         </w:rPr>
-        <w:t>T</w:t>
-      </w:r>
+      </w:pPr>
+    </w:p>
+    <w:p>
+      <w:pPr>
+        <w:spacing w:line="480" w:lineRule="auto"/>
+        <w:rPr>
+          <w:rFonts w:eastAsia="Times New Roman" w:cstheme="minorHAnsi"/>
+          <w:lang w:val="en-CA"/>
+        </w:rPr>
+      </w:pPr>
       <w:r>
         <w:rPr>
           <w:rFonts w:eastAsia="Times New Roman" w:cstheme="minorHAnsi"/>
@@ -12234,6 +12311,15 @@
           <w:bCs/>
           <w:lang w:val="en-CA"/>
         </w:rPr>
+        <w:t>T</w:t>
+      </w:r>
+      <w:r>
+        <w:rPr>
+          <w:rFonts w:eastAsia="Times New Roman" w:cstheme="minorHAnsi"/>
+          <w:b/>
+          <w:bCs/>
+          <w:lang w:val="en-CA"/>
+        </w:rPr>
         <w:t>able 3:</w:t>
       </w:r>
       <w:r>
@@ -12278,8 +12364,8 @@
           <w:lang w:val="en-CA"/>
         </w:rPr>
         <w:drawing>
-          <wp:inline distT="0" distB="0" distL="0" distR="0" wp14:anchorId="3DF3E088" wp14:editId="6116420B">
-            <wp:extent cx="5671226" cy="2807115"/>
+          <wp:inline distT="0" distB="0" distL="0" distR="0" wp14:anchorId="3DF3E088" wp14:editId="2B3D2E61">
+            <wp:extent cx="6616928" cy="3275214"/>
             <wp:effectExtent l="0" t="0" r="0" b="0"/>
             <wp:docPr id="11" name="Picture 11"/>
             <wp:cNvGraphicFramePr>
@@ -12301,7 +12387,7 @@
                   <pic:spPr>
                     <a:xfrm>
                       <a:off x="0" y="0"/>
-                      <a:ext cx="5761042" cy="2851572"/>
+                      <a:ext cx="6748448" cy="3340313"/>
                     </a:xfrm>
                     <a:prstGeom prst="rect">
                       <a:avLst/>
@@ -12318,6 +12404,22 @@
       <w:pPr>
         <w:spacing w:line="480" w:lineRule="auto"/>
         <w:rPr>
+          <w:ins w:id="17" w:author="Vanessa Fladmark" w:date="2020-07-01T12:07:00Z"/>
+          <w:rFonts w:eastAsia="Times New Roman" w:cstheme="minorHAnsi"/>
+          <w:lang w:val="en-CA"/>
+        </w:rPr>
+        <w:sectPr>
+          <w:pgSz w:w="12240" w:h="15840"/>
+          <w:pgMar w:top="1440" w:right="1440" w:bottom="1440" w:left="1440" w:header="708" w:footer="708" w:gutter="0"/>
+          <w:cols w:space="708"/>
+          <w:docGrid w:linePitch="360"/>
+        </w:sectPr>
+      </w:pPr>
+    </w:p>
+    <w:p>
+      <w:pPr>
+        <w:spacing w:line="480" w:lineRule="auto"/>
+        <w:rPr>
           <w:rFonts w:eastAsia="Times New Roman" w:cstheme="minorHAnsi"/>
           <w:lang w:val="en-CA"/>
         </w:rPr>
@@ -12366,9 +12468,9 @@
           <w:lang w:val="en-CA"/>
         </w:rPr>
         <w:drawing>
-          <wp:inline distT="0" distB="0" distL="0" distR="0" wp14:anchorId="38CB7780" wp14:editId="211C1E53">
-            <wp:extent cx="6615985" cy="3505200"/>
-            <wp:effectExtent l="0" t="0" r="1270" b="0"/>
+          <wp:inline distT="0" distB="0" distL="0" distR="0" wp14:anchorId="38CB7780" wp14:editId="44AA1C72">
+            <wp:extent cx="8660927" cy="4588626"/>
+            <wp:effectExtent l="0" t="0" r="0" b="0"/>
             <wp:docPr id="12" name="Picture 12"/>
             <wp:cNvGraphicFramePr>
               <a:graphicFrameLocks xmlns:a="http://schemas.openxmlformats.org/drawingml/2006/main" noChangeAspect="1"/>
@@ -12389,7 +12491,7 @@
                   <pic:spPr>
                     <a:xfrm>
                       <a:off x="0" y="0"/>
-                      <a:ext cx="6625711" cy="3510353"/>
+                      <a:ext cx="8699593" cy="4609112"/>
                     </a:xfrm>
                     <a:prstGeom prst="rect">
                       <a:avLst/>
@@ -12401,6 +12503,30 @@
           </wp:inline>
         </w:drawing>
       </w:r>
+    </w:p>
+    <w:p>
+      <w:pPr>
+        <w:spacing w:line="480" w:lineRule="auto"/>
+        <w:rPr>
+          <w:ins w:id="18" w:author="Vanessa Fladmark" w:date="2020-07-01T12:07:00Z"/>
+          <w:rFonts w:eastAsia="Times New Roman" w:cstheme="minorHAnsi"/>
+          <w:b/>
+          <w:bCs/>
+          <w:lang w:val="en-CA"/>
+        </w:rPr>
+        <w:sectPr>
+          <w:pgSz w:w="15840" w:h="12240" w:orient="landscape"/>
+          <w:pgMar w:top="1440" w:right="1440" w:bottom="1440" w:left="1440" w:header="708" w:footer="708" w:gutter="0"/>
+          <w:cols w:space="708"/>
+          <w:docGrid w:linePitch="360"/>
+          <w:sectPrChange w:id="19" w:author="Vanessa Fladmark" w:date="2020-07-01T12:07:00Z">
+            <w:sectPr>
+              <w:pgSz w:w="12240" w:h="15840" w:orient="portrait"/>
+              <w:pgMar w:top="1440" w:right="1440" w:bottom="1440" w:left="1440" w:header="708" w:footer="708" w:gutter="0"/>
+            </w:sectPr>
+          </w:sectPrChange>
+        </w:sectPr>
+      </w:pPr>
     </w:p>
     <w:p>
       <w:pPr>
@@ -13993,7 +14119,7 @@
 
 <file path=word/comments.xml><?xml version="1.0" encoding="utf-8"?>
 <w:comments xmlns:wpc="http://schemas.microsoft.com/office/word/2010/wordprocessingCanvas" xmlns:cx="http://schemas.microsoft.com/office/drawing/2014/chartex" xmlns:cx1="http://schemas.microsoft.com/office/drawing/2015/9/8/chartex" xmlns:cx2="http://schemas.microsoft.com/office/drawing/2015/10/21/chartex" xmlns:cx3="http://schemas.microsoft.com/office/drawing/2016/5/9/chartex" xmlns:cx4="http://schemas.microsoft.com/office/drawing/2016/5/10/chartex" xmlns:cx5="http://schemas.microsoft.com/office/drawing/2016/5/11/chartex" xmlns:cx6="http://schemas.microsoft.com/office/drawing/2016/5/12/chartex" xmlns:cx7="http://schemas.microsoft.com/office/drawing/2016/5/13/chartex" xmlns:cx8="http://schemas.microsoft.com/office/drawing/2016/5/14/chartex" xmlns:mc="http://schemas.openxmlformats.org/markup-compatibility/2006" xmlns:aink="http://schemas.microsoft.com/office/drawing/2016/ink" xmlns:am3d="http://schemas.microsoft.com/office/drawing/2017/model3d" xmlns:o="urn:schemas-microsoft-com:office:office" xmlns:r="http://schemas.openxmlformats.org/officeDocument/2006/relationships" xmlns:m="http://schemas.openxmlformats.org/officeDocument/2006/math" xmlns:v="urn:schemas-microsoft-com:vml" xmlns:wp14="http://schemas.microsoft.com/office/word/2010/wordprocessingDrawing" xmlns:wp="http://schemas.openxmlformats.org/drawingml/2006/wordprocessingDrawing" xmlns:w10="urn:schemas-microsoft-com:office:word" xmlns:w="http://schemas.openxmlformats.org/wordprocessingml/2006/main" xmlns:w14="http://schemas.microsoft.com/office/word/2010/wordml" xmlns:w15="http://schemas.microsoft.com/office/word/2012/wordml" xmlns:w16cex="http://schemas.microsoft.com/office/word/2018/wordml/cex" xmlns:w16cid="http://schemas.microsoft.com/office/word/2016/wordml/cid" xmlns:w16="http://schemas.microsoft.com/office/word/2018/wordml" xmlns:w16se="http://schemas.microsoft.com/office/word/2015/wordml/symex" xmlns:wpg="http://schemas.microsoft.com/office/word/2010/wordprocessingGroup" xmlns:wpi="http://schemas.microsoft.com/office/word/2010/wordprocessingInk" xmlns:wne="http://schemas.microsoft.com/office/word/2006/wordml" xmlns:wps="http://schemas.microsoft.com/office/word/2010/wordprocessingShape" mc:Ignorable="w14 w15 w16se w16cid w16 w16cex wp14">
-  <w:comment w:id="2" w:author="evgeny" w:date="2020-05-18T12:11:00Z" w:initials="e">
+  <w:comment w:id="4" w:author="evgeny" w:date="2020-05-18T12:11:00Z" w:initials="e">
     <w:p>
       <w:pPr>
         <w:pStyle w:val="CommentText"/>
@@ -14009,7 +14135,7 @@
       </w:r>
     </w:p>
   </w:comment>
-  <w:comment w:id="3" w:author="Brian" w:date="2020-05-10T13:43:00Z" w:initials="%">
+  <w:comment w:id="5" w:author="Brian" w:date="2020-05-10T13:43:00Z" w:initials="%">
     <w:p>
       <w:pPr>
         <w:pStyle w:val="CommentText"/>
@@ -14120,7 +14246,7 @@
       </w:r>
     </w:p>
   </w:comment>
-  <w:comment w:id="4" w:author="Brian" w:date="2020-05-10T14:05:00Z" w:initials="%">
+  <w:comment w:id="6" w:author="Brian" w:date="2020-05-10T14:05:00Z" w:initials="%">
     <w:p>
       <w:pPr>
         <w:pStyle w:val="CommentText"/>
@@ -14162,7 +14288,7 @@
       </w:r>
     </w:p>
   </w:comment>
-  <w:comment w:id="5" w:author="evgeny" w:date="2020-05-18T12:38:00Z" w:initials="e">
+  <w:comment w:id="7" w:author="evgeny" w:date="2020-05-18T12:38:00Z" w:initials="e">
     <w:p>
       <w:pPr>
         <w:pStyle w:val="CommentText"/>

</xml_diff>